<commit_message>
Add User Interaction to README.docx
</commit_message>
<xml_diff>
--- a/README.docx
+++ b/README.docx
@@ -252,7 +252,12 @@
     <w:p/>
     <w:p>
       <w:r>
-        <w:t>Software &amp; Technical Specifications Database: MySQL</w:t>
+        <w:t xml:space="preserve">Software &amp; Technical Specifications </w:t>
+      </w:r>
+    </w:p>
+    <w:p>
+      <w:r>
+        <w:t>Database: MySQL</w:t>
       </w:r>
     </w:p>
     <w:p>
@@ -268,6 +273,207 @@
     <w:p>
       <w:r>
         <w:t>Software: MySQL Workbench, Git, Github</w:t>
+      </w:r>
+    </w:p>
+    <w:p/>
+    <w:p/>
+    <w:p/>
+    <w:p>
+      <w:r>
+        <w:lastRenderedPageBreak/>
+        <w:t xml:space="preserve">User Interaction  </w:t>
+      </w:r>
+    </w:p>
+    <w:p>
+      <w:pPr>
+        <w:pStyle w:val="ListParagraph"/>
+        <w:numPr>
+          <w:ilvl w:val="1"/>
+          <w:numId w:val="2"/>
+        </w:numPr>
+      </w:pPr>
+      <w:r>
+        <w:t xml:space="preserve">The user can log into their account with an email and password which can result in a valid or invalid result. </w:t>
+      </w:r>
+    </w:p>
+    <w:p>
+      <w:pPr>
+        <w:pStyle w:val="ListParagraph"/>
+        <w:numPr>
+          <w:ilvl w:val="2"/>
+          <w:numId w:val="2"/>
+        </w:numPr>
+      </w:pPr>
+      <w:r>
+        <w:t xml:space="preserve">If Valid, the user is sent to their Home screen based on their role. </w:t>
+      </w:r>
+    </w:p>
+    <w:p>
+      <w:pPr>
+        <w:pStyle w:val="ListParagraph"/>
+        <w:numPr>
+          <w:ilvl w:val="2"/>
+          <w:numId w:val="2"/>
+        </w:numPr>
+      </w:pPr>
+      <w:r>
+        <w:t xml:space="preserve">If Invalid, the user is asked to reenter the credentials. </w:t>
+      </w:r>
+    </w:p>
+    <w:p>
+      <w:pPr>
+        <w:pStyle w:val="ListParagraph"/>
+        <w:numPr>
+          <w:ilvl w:val="1"/>
+          <w:numId w:val="2"/>
+        </w:numPr>
+      </w:pPr>
+      <w:r>
+        <w:t>If the user is of Applicant role, he/she can perform the following operations:</w:t>
+      </w:r>
+    </w:p>
+    <w:p>
+      <w:pPr>
+        <w:pStyle w:val="ListParagraph"/>
+        <w:numPr>
+          <w:ilvl w:val="2"/>
+          <w:numId w:val="2"/>
+        </w:numPr>
+      </w:pPr>
+      <w:r>
+        <w:t xml:space="preserve"> Search jobs based on location, position. </w:t>
+      </w:r>
+    </w:p>
+    <w:p>
+      <w:pPr>
+        <w:pStyle w:val="ListParagraph"/>
+        <w:numPr>
+          <w:ilvl w:val="2"/>
+          <w:numId w:val="2"/>
+        </w:numPr>
+      </w:pPr>
+      <w:r>
+        <w:t>Apply to published job postings by filling in the required details.</w:t>
+      </w:r>
+    </w:p>
+    <w:p>
+      <w:pPr>
+        <w:pStyle w:val="ListParagraph"/>
+        <w:numPr>
+          <w:ilvl w:val="2"/>
+          <w:numId w:val="2"/>
+        </w:numPr>
+      </w:pPr>
+      <w:r>
+        <w:t>Attach documents like Resume, Cover Letter, etc. to their applications.</w:t>
+      </w:r>
+    </w:p>
+    <w:p>
+      <w:pPr>
+        <w:pStyle w:val="ListParagraph"/>
+        <w:numPr>
+          <w:ilvl w:val="2"/>
+          <w:numId w:val="2"/>
+        </w:numPr>
+      </w:pPr>
+      <w:r>
+        <w:t xml:space="preserve">Submit the unsubmitted job applications. </w:t>
+      </w:r>
+    </w:p>
+    <w:p>
+      <w:pPr>
+        <w:pStyle w:val="ListParagraph"/>
+        <w:numPr>
+          <w:ilvl w:val="2"/>
+          <w:numId w:val="2"/>
+        </w:numPr>
+      </w:pPr>
+      <w:r>
+        <w:t>View/Withdraw submitted applications.</w:t>
+      </w:r>
+    </w:p>
+    <w:p>
+      <w:pPr>
+        <w:pStyle w:val="ListParagraph"/>
+        <w:numPr>
+          <w:ilvl w:val="1"/>
+          <w:numId w:val="2"/>
+        </w:numPr>
+      </w:pPr>
+      <w:r>
+        <w:t>If the user is a Recruiter, he/she can perform the following operations:</w:t>
+      </w:r>
+    </w:p>
+    <w:p>
+      <w:pPr>
+        <w:pStyle w:val="ListParagraph"/>
+        <w:numPr>
+          <w:ilvl w:val="2"/>
+          <w:numId w:val="2"/>
+        </w:numPr>
+      </w:pPr>
+      <w:r>
+        <w:t xml:space="preserve">Create job postings. </w:t>
+      </w:r>
+    </w:p>
+    <w:p>
+      <w:pPr>
+        <w:pStyle w:val="ListParagraph"/>
+        <w:numPr>
+          <w:ilvl w:val="2"/>
+          <w:numId w:val="2"/>
+        </w:numPr>
+      </w:pPr>
+      <w:r>
+        <w:t xml:space="preserve">View all job </w:t>
+      </w:r>
+      <w:r>
+        <w:t xml:space="preserve">of their </w:t>
+      </w:r>
+      <w:r>
+        <w:t>postings.</w:t>
+      </w:r>
+    </w:p>
+    <w:p>
+      <w:pPr>
+        <w:pStyle w:val="ListParagraph"/>
+        <w:numPr>
+          <w:ilvl w:val="2"/>
+          <w:numId w:val="2"/>
+        </w:numPr>
+      </w:pPr>
+      <w:r>
+        <w:t>View applications to the job postings.</w:t>
+      </w:r>
+    </w:p>
+    <w:p>
+      <w:pPr>
+        <w:pStyle w:val="ListParagraph"/>
+        <w:numPr>
+          <w:ilvl w:val="2"/>
+          <w:numId w:val="2"/>
+        </w:numPr>
+      </w:pPr>
+      <w:r>
+        <w:t>Update/Publish</w:t>
+      </w:r>
+      <w:r>
+        <w:t>/Delete</w:t>
+      </w:r>
+      <w:r>
+        <w:t xml:space="preserve"> existing job postings.</w:t>
+      </w:r>
+    </w:p>
+    <w:p>
+      <w:pPr>
+        <w:pStyle w:val="ListParagraph"/>
+        <w:numPr>
+          <w:ilvl w:val="1"/>
+          <w:numId w:val="2"/>
+        </w:numPr>
+      </w:pPr>
+      <w:r>
+        <w:t>Users can then log out from the website.</w:t>
       </w:r>
     </w:p>
     <w:sectPr>
@@ -461,9 +667,95 @@
     </w:lvl>
   </w:abstractNum>
   <w:abstractNum w:abstractNumId="2" w15:restartNumberingAfterBreak="0">
+    <w:nsid w:val="0D85508D"/>
+    <w:multiLevelType w:val="hybridMultilevel"/>
+    <w:tmpl w:val="09904788"/>
+    <w:lvl w:ilvl="0" w:tplc="0409000F">
+      <w:start w:val="1"/>
+      <w:numFmt w:val="decimal"/>
+      <w:lvlText w:val="%1."/>
+      <w:lvlJc w:val="left"/>
+      <w:pPr>
+        <w:ind w:left="720" w:hanging="360"/>
+      </w:pPr>
+    </w:lvl>
+    <w:lvl w:ilvl="1" w:tplc="04090019" w:tentative="1">
+      <w:start w:val="1"/>
+      <w:numFmt w:val="lowerLetter"/>
+      <w:lvlText w:val="%2."/>
+      <w:lvlJc w:val="left"/>
+      <w:pPr>
+        <w:ind w:left="1440" w:hanging="360"/>
+      </w:pPr>
+    </w:lvl>
+    <w:lvl w:ilvl="2" w:tplc="0409001B" w:tentative="1">
+      <w:start w:val="1"/>
+      <w:numFmt w:val="lowerRoman"/>
+      <w:lvlText w:val="%3."/>
+      <w:lvlJc w:val="right"/>
+      <w:pPr>
+        <w:ind w:left="2160" w:hanging="180"/>
+      </w:pPr>
+    </w:lvl>
+    <w:lvl w:ilvl="3" w:tplc="0409000F" w:tentative="1">
+      <w:start w:val="1"/>
+      <w:numFmt w:val="decimal"/>
+      <w:lvlText w:val="%4."/>
+      <w:lvlJc w:val="left"/>
+      <w:pPr>
+        <w:ind w:left="2880" w:hanging="360"/>
+      </w:pPr>
+    </w:lvl>
+    <w:lvl w:ilvl="4" w:tplc="04090019" w:tentative="1">
+      <w:start w:val="1"/>
+      <w:numFmt w:val="lowerLetter"/>
+      <w:lvlText w:val="%5."/>
+      <w:lvlJc w:val="left"/>
+      <w:pPr>
+        <w:ind w:left="3600" w:hanging="360"/>
+      </w:pPr>
+    </w:lvl>
+    <w:lvl w:ilvl="5" w:tplc="0409001B" w:tentative="1">
+      <w:start w:val="1"/>
+      <w:numFmt w:val="lowerRoman"/>
+      <w:lvlText w:val="%6."/>
+      <w:lvlJc w:val="right"/>
+      <w:pPr>
+        <w:ind w:left="4320" w:hanging="180"/>
+      </w:pPr>
+    </w:lvl>
+    <w:lvl w:ilvl="6" w:tplc="0409000F" w:tentative="1">
+      <w:start w:val="1"/>
+      <w:numFmt w:val="decimal"/>
+      <w:lvlText w:val="%7."/>
+      <w:lvlJc w:val="left"/>
+      <w:pPr>
+        <w:ind w:left="5040" w:hanging="360"/>
+      </w:pPr>
+    </w:lvl>
+    <w:lvl w:ilvl="7" w:tplc="04090019" w:tentative="1">
+      <w:start w:val="1"/>
+      <w:numFmt w:val="lowerLetter"/>
+      <w:lvlText w:val="%8."/>
+      <w:lvlJc w:val="left"/>
+      <w:pPr>
+        <w:ind w:left="5760" w:hanging="360"/>
+      </w:pPr>
+    </w:lvl>
+    <w:lvl w:ilvl="8" w:tplc="0409001B" w:tentative="1">
+      <w:start w:val="1"/>
+      <w:numFmt w:val="lowerRoman"/>
+      <w:lvlText w:val="%9."/>
+      <w:lvlJc w:val="right"/>
+      <w:pPr>
+        <w:ind w:left="6480" w:hanging="180"/>
+      </w:pPr>
+    </w:lvl>
+  </w:abstractNum>
+  <w:abstractNum w:abstractNumId="3" w15:restartNumberingAfterBreak="0">
     <w:nsid w:val="1C7276AA"/>
     <w:multiLevelType w:val="hybridMultilevel"/>
-    <w:tmpl w:val="F2B259E4"/>
+    <w:tmpl w:val="8D3249A8"/>
     <w:lvl w:ilvl="0" w:tplc="4D9E3C26">
       <w:start w:val="1"/>
       <w:numFmt w:val="decimal"/>
@@ -476,22 +768,25 @@
         <w:rFonts w:hint="default"/>
       </w:rPr>
     </w:lvl>
-    <w:lvl w:ilvl="1" w:tplc="04090019" w:tentative="1">
+    <w:lvl w:ilvl="1" w:tplc="1984368E">
+      <w:start w:val="1"/>
+      <w:numFmt w:val="decimal"/>
+      <w:lvlText w:val="%2."/>
+      <w:lvlJc w:val="left"/>
+      <w:pPr>
+        <w:ind w:left="1440" w:hanging="360"/>
+      </w:pPr>
+      <w:rPr>
+        <w:rFonts w:hint="default"/>
+      </w:rPr>
+    </w:lvl>
+    <w:lvl w:ilvl="2" w:tplc="04090017">
       <w:start w:val="1"/>
       <w:numFmt w:val="lowerLetter"/>
-      <w:lvlText w:val="%2."/>
-      <w:lvlJc w:val="left"/>
-      <w:pPr>
-        <w:ind w:left="1440" w:hanging="360"/>
-      </w:pPr>
-    </w:lvl>
-    <w:lvl w:ilvl="2" w:tplc="0409001B" w:tentative="1">
-      <w:start w:val="1"/>
-      <w:numFmt w:val="lowerRoman"/>
-      <w:lvlText w:val="%3."/>
-      <w:lvlJc w:val="right"/>
-      <w:pPr>
-        <w:ind w:left="2160" w:hanging="180"/>
+      <w:lvlText w:val="%3)"/>
+      <w:lvlJc w:val="left"/>
+      <w:pPr>
+        <w:ind w:left="2340" w:hanging="360"/>
       </w:pPr>
     </w:lvl>
     <w:lvl w:ilvl="3" w:tplc="0409000F" w:tentative="1">
@@ -553,10 +848,13 @@
     <w:abstractNumId w:val="0"/>
   </w:num>
   <w:num w:numId="2" w16cid:durableId="1510170881">
-    <w:abstractNumId w:val="2"/>
+    <w:abstractNumId w:val="3"/>
   </w:num>
   <w:num w:numId="3" w16cid:durableId="609777494">
     <w:abstractNumId w:val="1"/>
+  </w:num>
+  <w:num w:numId="4" w16cid:durableId="2899077">
+    <w:abstractNumId w:val="2"/>
   </w:num>
 </w:numbering>
 </file>

</xml_diff>